<commit_message>
Final tweaks to the social network analysis product
</commit_message>
<xml_diff>
--- a/Data/SNA_Output (with keyplayers) 2018-12-05.docx
+++ b/Data/SNA_Output (with keyplayers) 2018-12-05.docx
@@ -47,7 +47,7 @@
         <w:t xml:space="preserve"> </w:t>
       </w:r>
       <w:r>
-        <w:t xml:space="preserve">13:01:04</w:t>
+        <w:t xml:space="preserve">13:50:05</w:t>
       </w:r>
     </w:p>
     <w:p>
@@ -1319,7 +1319,7 @@
     </w:lvl>
   </w:abstractNum>
   <w:abstractNum w:abstractNumId="990">
-    <w:nsid w:val="b2c1e61a"/>
+    <w:nsid w:val="7a4a6bc7"/>
     <w:multiLevelType w:val="multilevel"/>
     <w:lvl w:ilvl="0">
       <w:numFmt w:val="bullet"/>
@@ -1400,7 +1400,7 @@
     </w:lvl>
   </w:abstractNum>
   <w:abstractNum w:abstractNumId="991">
-    <w:nsid w:val="d87ebaf5"/>
+    <w:nsid w:val="3730db82"/>
     <w:multiLevelType w:val="multilevel"/>
     <w:lvl w:ilvl="0">
       <w:numFmt w:val="bullet"/>

</xml_diff>